<commit_message>
Updated 4.7 & 4.8
</commit_message>
<xml_diff>
--- a/TP_elec/TP_elec_ana.docx
+++ b/TP_elec/TP_elec_ana.docx
@@ -599,25 +599,179 @@
         </w:numPr>
         <w:spacing w:line="240" w:lineRule="auto"/>
       </w:pPr>
+      <w:proofErr w:type="gramStart"/>
+      <w:r>
+        <w:lastRenderedPageBreak/>
+        <w:t>&amp;</w:t>
+      </w:r>
+      <w:r>
+        <w:t xml:space="preserve"> </w:t>
+      </w:r>
+      <w:r>
+        <w:t xml:space="preserve"> 4.8.</w:t>
+      </w:r>
+      <w:proofErr w:type="gramEnd"/>
+    </w:p>
+    <w:p>
+      <w:pPr>
+        <w:pStyle w:val="ListParagraph"/>
+        <w:spacing w:line="240" w:lineRule="auto"/>
+        <w:ind w:left="792"/>
+      </w:pPr>
+    </w:p>
+    <w:p>
+      <w:pPr>
+        <w:pStyle w:val="ListParagraph"/>
+        <w:spacing w:line="240" w:lineRule="auto"/>
+        <w:ind w:left="792"/>
+      </w:pPr>
+      <w:r>
+        <w:t>Après câblag</w:t>
+      </w:r>
+      <w:bookmarkStart w:id="0" w:name="_GoBack"/>
+      <w:bookmarkEnd w:id="0"/>
+      <w:r>
+        <w:t>e et test du montage, on obtient un déphasage suffisamment proche de -90°</w:t>
+      </w:r>
+      <w:r>
+        <w:t xml:space="preserve"> ( </w:t>
+      </w:r>
+      <m:oMath>
+        <m:r>
+          <w:rPr>
+            <w:rFonts w:ascii="Cambria Math" w:hAnsi="Cambria Math"/>
+          </w:rPr>
+          <m:t>-</m:t>
+        </m:r>
+        <m:f>
+          <m:fPr>
+            <m:ctrlPr>
+              <w:rPr>
+                <w:rFonts w:ascii="Cambria Math" w:hAnsi="Cambria Math"/>
+                <w:i/>
+              </w:rPr>
+            </m:ctrlPr>
+          </m:fPr>
+          <m:num>
+            <m:r>
+              <w:rPr>
+                <w:rFonts w:ascii="Cambria Math" w:hAnsi="Cambria Math"/>
+              </w:rPr>
+              <m:t>∆t</m:t>
+            </m:r>
+          </m:num>
+          <m:den>
+            <m:r>
+              <w:rPr>
+                <w:rFonts w:ascii="Cambria Math" w:hAnsi="Cambria Math"/>
+              </w:rPr>
+              <m:t>T</m:t>
+            </m:r>
+          </m:den>
+        </m:f>
+        <m:r>
+          <w:rPr>
+            <w:rFonts w:ascii="Cambria Math" w:hAnsi="Cambria Math"/>
+          </w:rPr>
+          <m:t>*360=</m:t>
+        </m:r>
+        <m:r>
+          <w:rPr>
+            <w:rFonts w:ascii="Cambria Math" w:hAnsi="Cambria Math"/>
+          </w:rPr>
+          <m:t>-</m:t>
+        </m:r>
+        <m:f>
+          <m:fPr>
+            <m:ctrlPr>
+              <w:rPr>
+                <w:rFonts w:ascii="Cambria Math" w:hAnsi="Cambria Math"/>
+                <w:i/>
+              </w:rPr>
+            </m:ctrlPr>
+          </m:fPr>
+          <m:num>
+            <m:r>
+              <w:rPr>
+                <w:rFonts w:ascii="Cambria Math" w:hAnsi="Cambria Math"/>
+              </w:rPr>
+              <m:t>480ns</m:t>
+            </m:r>
+          </m:num>
+          <m:den>
+            <m:r>
+              <w:rPr>
+                <w:rFonts w:ascii="Cambria Math" w:hAnsi="Cambria Math"/>
+              </w:rPr>
+              <m:t>2ms</m:t>
+            </m:r>
+          </m:den>
+        </m:f>
+        <m:r>
+          <w:rPr>
+            <w:rFonts w:ascii="Cambria Math" w:hAnsi="Cambria Math"/>
+          </w:rPr>
+          <m:t>×360≈</m:t>
+        </m:r>
+        <m:r>
+          <w:rPr>
+            <w:rFonts w:ascii="Cambria Math" w:hAnsi="Cambria Math"/>
+          </w:rPr>
+          <m:t>-</m:t>
+        </m:r>
+        <m:r>
+          <w:rPr>
+            <w:rFonts w:ascii="Cambria Math" w:hAnsi="Cambria Math"/>
+          </w:rPr>
+          <m:t>86°</m:t>
+        </m:r>
+      </m:oMath>
+      <w:r>
+        <w:rPr>
+          <w:rFonts w:eastAsiaTheme="minorEastAsia"/>
+        </w:rPr>
+        <w:t>)</w:t>
+      </w:r>
+      <w:r>
+        <w:t xml:space="preserve">, il n’est pas nécessaire d’ajuster R. Le gain unitaire du montage déphaseur est </w:t>
+      </w:r>
+      <w:r>
+        <w:t xml:space="preserve">également </w:t>
+      </w:r>
+      <w:r>
+        <w:t>respecté.</w:t>
+      </w:r>
+    </w:p>
+    <w:p>
+      <w:pPr>
+        <w:pStyle w:val="ListParagraph"/>
+        <w:spacing w:line="240" w:lineRule="auto"/>
+        <w:ind w:left="792"/>
+      </w:pPr>
     </w:p>
     <w:p>
       <w:pPr>
         <w:pStyle w:val="ListParagraph"/>
         <w:numPr>
           <w:ilvl w:val="1"/>
-          <w:numId w:val="3"/>
+          <w:numId w:val="9"/>
         </w:numPr>
         <w:spacing w:line="240" w:lineRule="auto"/>
       </w:pPr>
-    </w:p>
-    <w:p>
-      <w:pPr>
-        <w:pStyle w:val="ListParagraph"/>
-        <w:spacing w:line="240" w:lineRule="auto"/>
-        <w:ind w:left="792"/>
-      </w:pPr>
-      <w:r>
-        <w:t>Après câblage et test du montage, on obtient un déphasage suffisamment proche de -90°, il n’est pas nécessaire d’ajuster R. Le gain unitaire du montage déphaseur est respecté.</w:t>
+      <w:r>
+        <w:br/>
+        <w:t xml:space="preserve">Ainsi, l’amplificateur n°1 doit fournir les mêmes caractéristiques que celles du n°2, à savoir phase et </w:t>
+      </w:r>
+      <w:proofErr w:type="gramStart"/>
+      <w:r>
+        <w:t>fréquence inchangées</w:t>
+      </w:r>
+      <w:proofErr w:type="gramEnd"/>
+      <w:r>
+        <w:t>, et gain de 10.</w:t>
+      </w:r>
+      <w:r>
+        <w:t xml:space="preserve"> On utilise le même montage, que l’on place en série avec le déphaseur.</w:t>
       </w:r>
     </w:p>
     <w:p>
@@ -632,31 +786,7 @@
         <w:pStyle w:val="ListParagraph"/>
         <w:numPr>
           <w:ilvl w:val="1"/>
-          <w:numId w:val="3"/>
-        </w:numPr>
-        <w:spacing w:line="240" w:lineRule="auto"/>
-      </w:pPr>
-      <w:r>
-        <w:br/>
-        <w:t>Ainsi, l’amplificateur n°1 doit fournir les mêmes caractéristiques que celles du n°2, à savoir phase et fréquence inchangées, et gain de 10.</w:t>
-      </w:r>
-      <w:r>
-        <w:t xml:space="preserve"> On utilise le même montage, que l’on place en série avec le déphaseur.</w:t>
-      </w:r>
-    </w:p>
-    <w:p>
-      <w:pPr>
-        <w:pStyle w:val="ListParagraph"/>
-        <w:spacing w:line="240" w:lineRule="auto"/>
-        <w:ind w:left="792"/>
-      </w:pPr>
-    </w:p>
-    <w:p>
-      <w:pPr>
-        <w:pStyle w:val="ListParagraph"/>
-        <w:numPr>
-          <w:ilvl w:val="1"/>
-          <w:numId w:val="3"/>
+          <w:numId w:val="9"/>
         </w:numPr>
         <w:spacing w:line="240" w:lineRule="auto"/>
       </w:pPr>
@@ -803,7 +933,7 @@
         <w:pStyle w:val="ListParagraph"/>
         <w:numPr>
           <w:ilvl w:val="1"/>
-          <w:numId w:val="3"/>
+          <w:numId w:val="9"/>
         </w:numPr>
         <w:spacing w:line="240" w:lineRule="auto"/>
         <w:rPr>
@@ -2234,8 +2364,6 @@
         <w:spacing w:line="240" w:lineRule="auto"/>
         <w:ind w:left="792"/>
       </w:pPr>
-      <w:bookmarkStart w:id="0" w:name="_GoBack"/>
-      <w:bookmarkEnd w:id="0"/>
     </w:p>
     <w:p>
       <w:pPr>
@@ -2911,6 +3039,120 @@
     </w:lvl>
   </w:abstractNum>
   <w:abstractNum w:abstractNumId="6" w15:restartNumberingAfterBreak="0">
+    <w:nsid w:val="5FA758F6"/>
+    <w:multiLevelType w:val="multilevel"/>
+    <w:tmpl w:val="0298E14C"/>
+    <w:lvl w:ilvl="0">
+      <w:start w:val="4"/>
+      <w:numFmt w:val="decimal"/>
+      <w:lvlText w:val="%1."/>
+      <w:lvlJc w:val="left"/>
+      <w:pPr>
+        <w:ind w:left="360" w:hanging="360"/>
+      </w:pPr>
+      <w:rPr>
+        <w:rFonts w:hint="default"/>
+      </w:rPr>
+    </w:lvl>
+    <w:lvl w:ilvl="1">
+      <w:start w:val="9"/>
+      <w:numFmt w:val="decimal"/>
+      <w:lvlText w:val="%1.%2."/>
+      <w:lvlJc w:val="left"/>
+      <w:pPr>
+        <w:ind w:left="792" w:hanging="432"/>
+      </w:pPr>
+      <w:rPr>
+        <w:rFonts w:hint="default"/>
+        <w:b w:val="0"/>
+      </w:rPr>
+    </w:lvl>
+    <w:lvl w:ilvl="2">
+      <w:start w:val="1"/>
+      <w:numFmt w:val="decimal"/>
+      <w:lvlText w:val="%1.%2.%3."/>
+      <w:lvlJc w:val="left"/>
+      <w:pPr>
+        <w:ind w:left="1224" w:hanging="504"/>
+      </w:pPr>
+      <w:rPr>
+        <w:rFonts w:hint="default"/>
+      </w:rPr>
+    </w:lvl>
+    <w:lvl w:ilvl="3">
+      <w:start w:val="1"/>
+      <w:numFmt w:val="decimal"/>
+      <w:lvlText w:val="%1.%2.%3.%4."/>
+      <w:lvlJc w:val="left"/>
+      <w:pPr>
+        <w:ind w:left="1728" w:hanging="648"/>
+      </w:pPr>
+      <w:rPr>
+        <w:rFonts w:hint="default"/>
+      </w:rPr>
+    </w:lvl>
+    <w:lvl w:ilvl="4">
+      <w:start w:val="1"/>
+      <w:numFmt w:val="decimal"/>
+      <w:lvlText w:val="%1.%2.%3.%4.%5."/>
+      <w:lvlJc w:val="left"/>
+      <w:pPr>
+        <w:ind w:left="2232" w:hanging="792"/>
+      </w:pPr>
+      <w:rPr>
+        <w:rFonts w:hint="default"/>
+      </w:rPr>
+    </w:lvl>
+    <w:lvl w:ilvl="5">
+      <w:start w:val="1"/>
+      <w:numFmt w:val="decimal"/>
+      <w:lvlText w:val="%1.%2.%3.%4.%5.%6."/>
+      <w:lvlJc w:val="left"/>
+      <w:pPr>
+        <w:ind w:left="2736" w:hanging="936"/>
+      </w:pPr>
+      <w:rPr>
+        <w:rFonts w:hint="default"/>
+      </w:rPr>
+    </w:lvl>
+    <w:lvl w:ilvl="6">
+      <w:start w:val="1"/>
+      <w:numFmt w:val="decimal"/>
+      <w:lvlText w:val="%1.%2.%3.%4.%5.%6.%7."/>
+      <w:lvlJc w:val="left"/>
+      <w:pPr>
+        <w:ind w:left="3240" w:hanging="1080"/>
+      </w:pPr>
+      <w:rPr>
+        <w:rFonts w:hint="default"/>
+      </w:rPr>
+    </w:lvl>
+    <w:lvl w:ilvl="7">
+      <w:start w:val="1"/>
+      <w:numFmt w:val="decimal"/>
+      <w:lvlText w:val="%1.%2.%3.%4.%5.%6.%7.%8."/>
+      <w:lvlJc w:val="left"/>
+      <w:pPr>
+        <w:ind w:left="3744" w:hanging="1224"/>
+      </w:pPr>
+      <w:rPr>
+        <w:rFonts w:hint="default"/>
+      </w:rPr>
+    </w:lvl>
+    <w:lvl w:ilvl="8">
+      <w:start w:val="1"/>
+      <w:numFmt w:val="decimal"/>
+      <w:lvlText w:val="%1.%2.%3.%4.%5.%6.%7.%8.%9."/>
+      <w:lvlJc w:val="left"/>
+      <w:pPr>
+        <w:ind w:left="4320" w:hanging="1440"/>
+      </w:pPr>
+      <w:rPr>
+        <w:rFonts w:hint="default"/>
+      </w:rPr>
+    </w:lvl>
+  </w:abstractNum>
+  <w:abstractNum w:abstractNumId="7" w15:restartNumberingAfterBreak="0">
     <w:nsid w:val="644858F1"/>
     <w:multiLevelType w:val="multilevel"/>
     <w:tmpl w:val="62AE1166"/>
@@ -3024,7 +3266,7 @@
       </w:rPr>
     </w:lvl>
   </w:abstractNum>
-  <w:abstractNum w:abstractNumId="7" w15:restartNumberingAfterBreak="0">
+  <w:abstractNum w:abstractNumId="8" w15:restartNumberingAfterBreak="0">
     <w:nsid w:val="698267BC"/>
     <w:multiLevelType w:val="multilevel"/>
     <w:tmpl w:val="A1E6849E"/>
@@ -3153,13 +3395,16 @@
     <w:abstractNumId w:val="1"/>
   </w:num>
   <w:num w:numId="6">
-    <w:abstractNumId w:val="7"/>
+    <w:abstractNumId w:val="8"/>
   </w:num>
   <w:num w:numId="7">
-    <w:abstractNumId w:val="6"/>
+    <w:abstractNumId w:val="7"/>
   </w:num>
   <w:num w:numId="8">
     <w:abstractNumId w:val="4"/>
+  </w:num>
+  <w:num w:numId="9">
+    <w:abstractNumId w:val="6"/>
   </w:num>
 </w:numbering>
 </file>
@@ -3913,7 +4158,7 @@
 </file>
 
 <file path=customXml/itemProps1.xml><?xml version="1.0" encoding="utf-8"?>
-<ds:datastoreItem xmlns:ds="http://schemas.openxmlformats.org/officeDocument/2006/customXml" ds:itemID="{F76C5439-9F05-45BB-B3F3-554EA338BE07}">
+<ds:datastoreItem xmlns:ds="http://schemas.openxmlformats.org/officeDocument/2006/customXml" ds:itemID="{EB536DCE-75E5-40C7-A4EF-A98A2DAAE680}">
   <ds:schemaRefs>
     <ds:schemaRef ds:uri="http://schemas.openxmlformats.org/officeDocument/2006/bibliography"/>
   </ds:schemaRefs>

</xml_diff>

<commit_message>
Changed "R" to "R2"
</commit_message>
<xml_diff>
--- a/TP_elec/TP_elec_ana.docx
+++ b/TP_elec/TP_elec_ana.docx
@@ -6,6 +6,8 @@
       <w:pPr>
         <w:spacing w:line="240" w:lineRule="auto"/>
       </w:pPr>
+      <w:bookmarkStart w:id="0" w:name="_GoBack"/>
+      <w:bookmarkEnd w:id="0"/>
       <w:r>
         <w:t>LABORIE Adrien</w:t>
       </w:r>
@@ -420,8 +422,60 @@
               <w:rPr>
                 <w:rFonts w:ascii="Cambria Math" w:hAnsi="Cambria Math"/>
               </w:rPr>
-              <m:t>2πRC</m:t>
+              <m:t>2π</m:t>
             </m:r>
+            <m:sSub>
+              <m:sSubPr>
+                <m:ctrlPr>
+                  <w:rPr>
+                    <w:rFonts w:ascii="Cambria Math" w:hAnsi="Cambria Math"/>
+                    <w:i/>
+                  </w:rPr>
+                </m:ctrlPr>
+              </m:sSubPr>
+              <m:e>
+                <m:r>
+                  <w:rPr>
+                    <w:rFonts w:ascii="Cambria Math" w:hAnsi="Cambria Math"/>
+                  </w:rPr>
+                  <m:t>R</m:t>
+                </m:r>
+              </m:e>
+              <m:sub>
+                <m:r>
+                  <w:rPr>
+                    <w:rFonts w:ascii="Cambria Math" w:hAnsi="Cambria Math"/>
+                  </w:rPr>
+                  <m:t>2</m:t>
+                </m:r>
+              </m:sub>
+            </m:sSub>
+            <m:sSub>
+              <m:sSubPr>
+                <m:ctrlPr>
+                  <w:rPr>
+                    <w:rFonts w:ascii="Cambria Math" w:hAnsi="Cambria Math"/>
+                    <w:i/>
+                  </w:rPr>
+                </m:ctrlPr>
+              </m:sSubPr>
+              <m:e>
+                <m:r>
+                  <w:rPr>
+                    <w:rFonts w:ascii="Cambria Math" w:hAnsi="Cambria Math"/>
+                  </w:rPr>
+                  <m:t>C</m:t>
+                </m:r>
+              </m:e>
+              <m:sub>
+                <m:r>
+                  <w:rPr>
+                    <w:rFonts w:ascii="Cambria Math" w:hAnsi="Cambria Math"/>
+                  </w:rPr>
+                  <m:t>1</m:t>
+                </m:r>
+              </m:sub>
+            </m:sSub>
           </m:den>
         </m:f>
         <m:r>
@@ -487,7 +541,38 @@
         <w:ind w:left="792"/>
       </w:pPr>
       <w:r>
-        <w:t xml:space="preserve">On peut rendre la fréquence centrale du montage réglable en remplaçant R par un potentiomètre et </w:t>
+        <w:t xml:space="preserve">On peut rendre la fréquence centrale du montage réglable en remplaçant </w:t>
+      </w:r>
+      <m:oMath>
+        <m:sSub>
+          <m:sSubPr>
+            <m:ctrlPr>
+              <w:rPr>
+                <w:rFonts w:ascii="Cambria Math" w:hAnsi="Cambria Math"/>
+                <w:i/>
+              </w:rPr>
+            </m:ctrlPr>
+          </m:sSubPr>
+          <m:e>
+            <m:r>
+              <w:rPr>
+                <w:rFonts w:ascii="Cambria Math" w:hAnsi="Cambria Math"/>
+              </w:rPr>
+              <m:t>R</m:t>
+            </m:r>
+          </m:e>
+          <m:sub>
+            <m:r>
+              <w:rPr>
+                <w:rFonts w:ascii="Cambria Math" w:hAnsi="Cambria Math"/>
+              </w:rPr>
+              <m:t>2</m:t>
+            </m:r>
+          </m:sub>
+        </m:sSub>
+      </m:oMath>
+      <w:r>
+        <w:t xml:space="preserve"> par un potentiomètre et </w:t>
       </w:r>
       <w:r>
         <w:t xml:space="preserve">ainsi </w:t>
@@ -599,7 +684,6 @@
         </w:numPr>
         <w:spacing w:line="240" w:lineRule="auto"/>
       </w:pPr>
-      <w:proofErr w:type="gramStart"/>
       <w:r>
         <w:lastRenderedPageBreak/>
         <w:t>&amp;</w:t>
@@ -610,28 +694,22 @@
       <w:r>
         <w:t xml:space="preserve"> 4.8.</w:t>
       </w:r>
-      <w:proofErr w:type="gramEnd"/>
-    </w:p>
-    <w:p>
-      <w:pPr>
-        <w:pStyle w:val="ListParagraph"/>
-        <w:spacing w:line="240" w:lineRule="auto"/>
-        <w:ind w:left="792"/>
-      </w:pPr>
-    </w:p>
-    <w:p>
-      <w:pPr>
-        <w:pStyle w:val="ListParagraph"/>
-        <w:spacing w:line="240" w:lineRule="auto"/>
-        <w:ind w:left="792"/>
-      </w:pPr>
-      <w:r>
-        <w:t>Après câblag</w:t>
-      </w:r>
-      <w:bookmarkStart w:id="0" w:name="_GoBack"/>
-      <w:bookmarkEnd w:id="0"/>
-      <w:r>
-        <w:t>e et test du montage, on obtient un déphasage suffisamment proche de -90°</w:t>
+    </w:p>
+    <w:p>
+      <w:pPr>
+        <w:pStyle w:val="ListParagraph"/>
+        <w:spacing w:line="240" w:lineRule="auto"/>
+        <w:ind w:left="792"/>
+      </w:pPr>
+    </w:p>
+    <w:p>
+      <w:pPr>
+        <w:pStyle w:val="ListParagraph"/>
+        <w:spacing w:line="240" w:lineRule="auto"/>
+        <w:ind w:left="792"/>
+      </w:pPr>
+      <w:r>
+        <w:t>Après câblage et test du montage, on obtient un déphasage suffisamment proche de -90°</w:t>
       </w:r>
       <w:r>
         <w:t xml:space="preserve"> ( </w:t>
@@ -673,13 +751,7 @@
           <w:rPr>
             <w:rFonts w:ascii="Cambria Math" w:hAnsi="Cambria Math"/>
           </w:rPr>
-          <m:t>*360=</m:t>
-        </m:r>
-        <m:r>
-          <w:rPr>
-            <w:rFonts w:ascii="Cambria Math" w:hAnsi="Cambria Math"/>
-          </w:rPr>
-          <m:t>-</m:t>
+          <m:t>*360=-</m:t>
         </m:r>
         <m:f>
           <m:fPr>
@@ -711,19 +783,7 @@
           <w:rPr>
             <w:rFonts w:ascii="Cambria Math" w:hAnsi="Cambria Math"/>
           </w:rPr>
-          <m:t>×360≈</m:t>
-        </m:r>
-        <m:r>
-          <w:rPr>
-            <w:rFonts w:ascii="Cambria Math" w:hAnsi="Cambria Math"/>
-          </w:rPr>
-          <m:t>-</m:t>
-        </m:r>
-        <m:r>
-          <w:rPr>
-            <w:rFonts w:ascii="Cambria Math" w:hAnsi="Cambria Math"/>
-          </w:rPr>
-          <m:t>86°</m:t>
+          <m:t>×360≈-86°</m:t>
         </m:r>
       </m:oMath>
       <w:r>
@@ -733,7 +793,38 @@
         <w:t>)</w:t>
       </w:r>
       <w:r>
-        <w:t xml:space="preserve">, il n’est pas nécessaire d’ajuster R. Le gain unitaire du montage déphaseur est </w:t>
+        <w:t xml:space="preserve">, il n’est pas nécessaire d’ajuster </w:t>
+      </w:r>
+      <m:oMath>
+        <m:sSub>
+          <m:sSubPr>
+            <m:ctrlPr>
+              <w:rPr>
+                <w:rFonts w:ascii="Cambria Math" w:hAnsi="Cambria Math"/>
+                <w:i/>
+              </w:rPr>
+            </m:ctrlPr>
+          </m:sSubPr>
+          <m:e>
+            <m:r>
+              <w:rPr>
+                <w:rFonts w:ascii="Cambria Math" w:hAnsi="Cambria Math"/>
+              </w:rPr>
+              <m:t>R</m:t>
+            </m:r>
+          </m:e>
+          <m:sub>
+            <m:r>
+              <w:rPr>
+                <w:rFonts w:ascii="Cambria Math" w:hAnsi="Cambria Math"/>
+              </w:rPr>
+              <m:t>2</m:t>
+            </m:r>
+          </m:sub>
+        </m:sSub>
+      </m:oMath>
+      <w:r>
+        <w:t xml:space="preserve">. Le gain unitaire du montage déphaseur est </w:t>
       </w:r>
       <w:r>
         <w:t xml:space="preserve">également </w:t>
@@ -760,15 +851,7 @@
       </w:pPr>
       <w:r>
         <w:br/>
-        <w:t xml:space="preserve">Ainsi, l’amplificateur n°1 doit fournir les mêmes caractéristiques que celles du n°2, à savoir phase et </w:t>
-      </w:r>
-      <w:proofErr w:type="gramStart"/>
-      <w:r>
-        <w:t>fréquence inchangées</w:t>
-      </w:r>
-      <w:proofErr w:type="gramEnd"/>
-      <w:r>
-        <w:t>, et gain de 10.</w:t>
+        <w:t>Ainsi, l’amplificateur n°1 doit fournir les mêmes caractéristiques que celles du n°2, à savoir phase et fréquence inchangées, et gain de 10.</w:t>
       </w:r>
       <w:r>
         <w:t xml:space="preserve"> On utilise le même montage, que l’on place en série avec le déphaseur.</w:t>
@@ -4158,7 +4241,7 @@
 </file>
 
 <file path=customXml/itemProps1.xml><?xml version="1.0" encoding="utf-8"?>
-<ds:datastoreItem xmlns:ds="http://schemas.openxmlformats.org/officeDocument/2006/customXml" ds:itemID="{EB536DCE-75E5-40C7-A4EF-A98A2DAAE680}">
+<ds:datastoreItem xmlns:ds="http://schemas.openxmlformats.org/officeDocument/2006/customXml" ds:itemID="{189DE9A3-E060-4DA1-AE24-999E50B7BD19}">
   <ds:schemaRefs>
     <ds:schemaRef ds:uri="http://schemas.openxmlformats.org/officeDocument/2006/bibliography"/>
   </ds:schemaRefs>

</xml_diff>